<commit_message>
Executive summary document and Pitch presentation
</commit_message>
<xml_diff>
--- a/Executive summary document.docx
+++ b/Executive summary document.docx
@@ -59,7 +59,55 @@
         <w:t>sredinama</w:t>
       </w:r>
       <w:r>
-        <w:t xml:space="preserve"> vozači svakodnevno gube vrijeme i novac tražeći slobodno parking mjesto. Javni prostori su preopterećeni, dok mnoga privatna mjesta ostaju neiskorišćena. To povećava saobraćajne gužve, troškove goriva i emisiju CO2.</w:t>
+        <w:t xml:space="preserve"> vozači svakodnevno gube vrijeme i novac tražeći slobodno parking mjesto. Javni prostori su preopterećeni, dok mnoga </w:t>
+      </w:r>
+      <w:proofErr w:type="spellStart"/>
+      <w:r>
+        <w:t>privatna</w:t>
+      </w:r>
+      <w:proofErr w:type="spellEnd"/>
+      <w:r>
+        <w:t xml:space="preserve"> </w:t>
+      </w:r>
+      <w:proofErr w:type="spellStart"/>
+      <w:r>
+        <w:t>mjesta</w:t>
+      </w:r>
+      <w:proofErr w:type="spellEnd"/>
+      <w:r>
+        <w:t xml:space="preserve"> </w:t>
+      </w:r>
+      <w:proofErr w:type="spellStart"/>
+      <w:r>
+        <w:t>ostaju</w:t>
+      </w:r>
+      <w:proofErr w:type="spellEnd"/>
+      <w:r>
+        <w:t xml:space="preserve"> </w:t>
+      </w:r>
+      <w:proofErr w:type="spellStart"/>
+      <w:r>
+        <w:t>neiskorišćena</w:t>
+      </w:r>
+      <w:proofErr w:type="spellEnd"/>
+      <w:r>
+        <w:t xml:space="preserve"> </w:t>
+      </w:r>
+      <w:proofErr w:type="spellStart"/>
+      <w:r>
+        <w:t>i</w:t>
+      </w:r>
+      <w:proofErr w:type="spellEnd"/>
+      <w:r>
+        <w:t xml:space="preserve"> </w:t>
+      </w:r>
+      <w:proofErr w:type="spellStart"/>
+      <w:r>
+        <w:t>prazna</w:t>
+      </w:r>
+      <w:proofErr w:type="spellEnd"/>
+      <w:r>
+        <w:t>. To povećava saobraćajne gužve, troškove goriva i emisiju CO2.</w:t>
       </w:r>
       <w:r>
         <w:br/>
@@ -75,7 +123,67 @@
         <w:t>Rješenje:</w:t>
       </w:r>
       <w:r>
-        <w:t xml:space="preserve"> ParkSmart omogućava vlasnicima privatnih parking mjesta da iznajme slobodna mjesta putem web aplikacije, dok vozači mogu jednostavno rezervisati parking unaprijed ili u realnom vremenu. Aplikacija će biti responsive, dostupna i sa mobilnih uređaja.</w:t>
+        <w:t xml:space="preserve"> ParkSmart omogućava vlasnicima privatnih parking mjesta da iznajme slobodna mjesta putem web aplikacije, dok vozači mogu jednostavno rezervisati parking unaprijed ili u realnom vremenu. Aplikacija će biti responsive, dostupna </w:t>
+      </w:r>
+      <w:proofErr w:type="spellStart"/>
+      <w:r>
+        <w:t>i</w:t>
+      </w:r>
+      <w:proofErr w:type="spellEnd"/>
+      <w:r>
+        <w:t xml:space="preserve"> </w:t>
+      </w:r>
+      <w:proofErr w:type="spellStart"/>
+      <w:r>
+        <w:t>sa</w:t>
+      </w:r>
+      <w:proofErr w:type="spellEnd"/>
+      <w:r>
+        <w:t xml:space="preserve"> </w:t>
+      </w:r>
+      <w:proofErr w:type="spellStart"/>
+      <w:r>
+        <w:t>mobilnih</w:t>
+      </w:r>
+      <w:proofErr w:type="spellEnd"/>
+      <w:r>
+        <w:t xml:space="preserve"> </w:t>
+      </w:r>
+      <w:proofErr w:type="spellStart"/>
+      <w:r>
+        <w:t>uređaja</w:t>
+      </w:r>
+      <w:proofErr w:type="spellEnd"/>
+      <w:r>
+        <w:t xml:space="preserve"> </w:t>
+      </w:r>
+      <w:proofErr w:type="spellStart"/>
+      <w:r>
+        <w:t>jer</w:t>
+      </w:r>
+      <w:proofErr w:type="spellEnd"/>
+      <w:r>
+        <w:t xml:space="preserve"> </w:t>
+      </w:r>
+      <w:proofErr w:type="spellStart"/>
+      <w:r>
+        <w:t>ve</w:t>
+      </w:r>
+      <w:r>
+        <w:rPr>
+          <w:lang w:val="sr-Latn-RS"/>
+        </w:rPr>
+        <w:t>ćina</w:t>
+      </w:r>
+      <w:proofErr w:type="spellEnd"/>
+      <w:r>
+        <w:rPr>
+          <w:lang w:val="sr-Latn-RS"/>
+        </w:rPr>
+        <w:t xml:space="preserve"> ljudi koristi mobilne uređaje</w:t>
+      </w:r>
+      <w:r>
+        <w:t>.</w:t>
       </w:r>
       <w:r>
         <w:br/>
@@ -107,10 +215,34 @@
         <w:t>Biznis model:</w:t>
       </w:r>
       <w:r>
-        <w:t xml:space="preserve"> Prihodi će dolaziti </w:t>
+        <w:t xml:space="preserve"> </w:t>
       </w:r>
       <w:proofErr w:type="spellStart"/>
       <w:r>
+        <w:t>Prihodi</w:t>
+      </w:r>
+      <w:proofErr w:type="spellEnd"/>
+      <w:r>
+        <w:t xml:space="preserve"> </w:t>
+      </w:r>
+      <w:proofErr w:type="spellStart"/>
+      <w:r>
+        <w:t>će</w:t>
+      </w:r>
+      <w:proofErr w:type="spellEnd"/>
+      <w:r>
+        <w:t xml:space="preserve"> </w:t>
+      </w:r>
+      <w:proofErr w:type="spellStart"/>
+      <w:r>
+        <w:t>dolaziti</w:t>
+      </w:r>
+      <w:proofErr w:type="spellEnd"/>
+      <w:r>
+        <w:t xml:space="preserve"> </w:t>
+      </w:r>
+      <w:proofErr w:type="spellStart"/>
+      <w:r>
         <w:t>od</w:t>
       </w:r>
       <w:proofErr w:type="spellEnd"/>
@@ -201,7 +333,23 @@
       </w:r>
       <w:proofErr w:type="spellEnd"/>
       <w:r>
-        <w:t xml:space="preserve"> unaprijed, kao i dodatne pogodnosti za vlasnike (npr. sigurnosne provjere).</w:t>
+        <w:t xml:space="preserve"> unaprijed, kao i dodatne pogodnosti za vlasnike (npr. </w:t>
+      </w:r>
+      <w:proofErr w:type="spellStart"/>
+      <w:r>
+        <w:t>sigurnosne</w:t>
+      </w:r>
+      <w:proofErr w:type="spellEnd"/>
+      <w:r>
+        <w:t xml:space="preserve"> </w:t>
+      </w:r>
+      <w:proofErr w:type="spellStart"/>
+      <w:r>
+        <w:t>provjere</w:t>
+      </w:r>
+      <w:proofErr w:type="spellEnd"/>
+      <w:r>
+        <w:t>).</w:t>
       </w:r>
       <w:r>
         <w:br/>

</xml_diff>